<commit_message>
Implemented Sentry Monitoring Tool
</commit_message>
<xml_diff>
--- a/Programming_And_Application/Create_a_User_Interface_Frontend/Create_a_User_Frontend.docx
+++ b/Programming_And_Application/Create_a_User_Interface_Frontend/Create_a_User_Frontend.docx
@@ -259,43 +259,185 @@
     </w:p>
     <w:sdt>
       <w:sdtPr>
-        <w:id w:val="1534300495"/>
+        <w:id w:val="264630089"/>
         <w:docPartObj>
           <w:docPartGallery w:val="Table of Contents"/>
           <w:docPartUnique/>
         </w:docPartObj>
       </w:sdtPr>
       <w:sdtContent>
-        <w:p xmlns:wp14="http://schemas.microsoft.com/office/word/2010/wordml" wp14:paraId="6864FB17" wp14:textId="08541693">
+        <w:p xmlns:wp14="http://schemas.microsoft.com/office/word/2010/wordml" wp14:paraId="6864FB17" wp14:textId="1E350248">
           <w:pPr>
+            <w:pStyle w:val="TOC1"/>
+            <w:tabs>
+              <w:tab w:val="right" w:leader="dot" w:pos="9360"/>
+            </w:tabs>
             <w:bidi w:val="0"/>
             <w:rPr>
-              <w:sz w:val="20"/>
-              <w:szCs w:val="20"/>
+              <w:rStyle w:val="Hyperlink"/>
             </w:rPr>
           </w:pPr>
           <w:r>
             <w:fldChar w:fldCharType="begin"/>
           </w:r>
           <w:r>
-            <w:instrText xml:space="preserve">TOC \o \z \u \h</w:instrText>
+            <w:instrText xml:space="preserve">TOC \o "1-9" \z \u \h</w:instrText>
           </w:r>
           <w:r>
             <w:fldChar w:fldCharType="separate"/>
           </w:r>
-          <w:r>
+          <w:hyperlink w:anchor="_Toc496122922">
+            <w:r>
+              <w:rPr>
+                <w:rStyle w:val="Hyperlink"/>
+              </w:rPr>
+              <w:t>Create a User Interface / Frontend</w:t>
+            </w:r>
+            <w:r>
+              <w:tab/>
+            </w:r>
+            <w:r>
+              <w:fldChar w:fldCharType="begin"/>
+            </w:r>
+            <w:r>
+              <w:instrText xml:space="preserve">PAGEREF _Toc496122922 \h</w:instrText>
+            </w:r>
+            <w:r>
+              <w:fldChar w:fldCharType="separate"/>
+            </w:r>
+            <w:r>
+              <w:rPr>
+                <w:rStyle w:val="Hyperlink"/>
+              </w:rPr>
+              <w:t>2</w:t>
+            </w:r>
+            <w:r>
+              <w:fldChar w:fldCharType="end"/>
+            </w:r>
+          </w:hyperlink>
+        </w:p>
+        <w:p>
+          <w:pPr>
+            <w:pStyle w:val="TOC2"/>
+            <w:tabs>
+              <w:tab w:val="right" w:leader="dot" w:pos="9360"/>
+            </w:tabs>
+            <w:bidi w:val="0"/>
             <w:rPr>
-              <w:sz w:val="20"/>
-              <w:szCs w:val="20"/>
+              <w:rStyle w:val="Hyperlink"/>
             </w:rPr>
-            <w:t>This document doesn't have any headings. To add headings to your Table of Contents, go to Home &gt; Styles</w:t>
-          </w:r>
+          </w:pPr>
+          <w:hyperlink w:anchor="_Toc2066029338">
+            <w:r>
+              <w:rPr>
+                <w:rStyle w:val="Hyperlink"/>
+              </w:rPr>
+              <w:t>Developed the frontend using React</w:t>
+            </w:r>
+            <w:r>
+              <w:tab/>
+            </w:r>
+            <w:r>
+              <w:fldChar w:fldCharType="begin"/>
+            </w:r>
+            <w:r>
+              <w:instrText xml:space="preserve">PAGEREF _Toc2066029338 \h</w:instrText>
+            </w:r>
+            <w:r>
+              <w:fldChar w:fldCharType="separate"/>
+            </w:r>
+            <w:r>
+              <w:rPr>
+                <w:rStyle w:val="Hyperlink"/>
+              </w:rPr>
+              <w:t>3</w:t>
+            </w:r>
+            <w:r>
+              <w:fldChar w:fldCharType="end"/>
+            </w:r>
+          </w:hyperlink>
         </w:p>
-        <w:p xmlns:wp14="http://schemas.microsoft.com/office/word/2010/wordml" wp14:paraId="3748745E" wp14:textId="74D1B1C2">
-          <w:r>
-            <w:rPr/>
-            <w:t xml:space="preserve">                              </w:t>
-          </w:r>
+        <w:p>
+          <w:pPr>
+            <w:pStyle w:val="TOC2"/>
+            <w:tabs>
+              <w:tab w:val="right" w:leader="dot" w:pos="9360"/>
+            </w:tabs>
+            <w:bidi w:val="0"/>
+            <w:rPr>
+              <w:rStyle w:val="Hyperlink"/>
+            </w:rPr>
+          </w:pPr>
+          <w:hyperlink w:anchor="_Toc734900145">
+            <w:r>
+              <w:rPr>
+                <w:rStyle w:val="Hyperlink"/>
+              </w:rPr>
+              <w:t>Created forms for data entry and update operations that interface with the backend API</w:t>
+            </w:r>
+            <w:r>
+              <w:tab/>
+            </w:r>
+            <w:r>
+              <w:fldChar w:fldCharType="begin"/>
+            </w:r>
+            <w:r>
+              <w:instrText xml:space="preserve">PAGEREF _Toc734900145 \h</w:instrText>
+            </w:r>
+            <w:r>
+              <w:fldChar w:fldCharType="separate"/>
+            </w:r>
+            <w:r>
+              <w:rPr>
+                <w:rStyle w:val="Hyperlink"/>
+              </w:rPr>
+              <w:t>4</w:t>
+            </w:r>
+            <w:r>
+              <w:fldChar w:fldCharType="end"/>
+            </w:r>
+          </w:hyperlink>
+        </w:p>
+        <w:p>
+          <w:pPr>
+            <w:pStyle w:val="TOC2"/>
+            <w:tabs>
+              <w:tab w:val="right" w:leader="dot" w:pos="9360"/>
+            </w:tabs>
+            <w:bidi w:val="0"/>
+            <w:rPr>
+              <w:rStyle w:val="Hyperlink"/>
+            </w:rPr>
+          </w:pPr>
+          <w:hyperlink w:anchor="_Toc205907316">
+            <w:r>
+              <w:rPr>
+                <w:rStyle w:val="Hyperlink"/>
+              </w:rPr>
+              <w:t>Deployed the frontend in vercel</w:t>
+            </w:r>
+            <w:r>
+              <w:tab/>
+            </w:r>
+            <w:r>
+              <w:fldChar w:fldCharType="begin"/>
+            </w:r>
+            <w:r>
+              <w:instrText xml:space="preserve">PAGEREF _Toc205907316 \h</w:instrText>
+            </w:r>
+            <w:r>
+              <w:fldChar w:fldCharType="separate"/>
+            </w:r>
+            <w:r>
+              <w:rPr>
+                <w:rStyle w:val="Hyperlink"/>
+              </w:rPr>
+              <w:t>5</w:t>
+            </w:r>
+            <w:r>
+              <w:fldChar w:fldCharType="end"/>
+            </w:r>
+          </w:hyperlink>
           <w:r>
             <w:fldChar w:fldCharType="end"/>
           </w:r>
@@ -317,15 +459,621 @@
           <w:szCs w:val="32"/>
         </w:rPr>
       </w:pPr>
+      <w:bookmarkStart w:name="_Toc496122922" w:id="1807798435"/>
       <w:r>
         <w:rPr/>
         <w:t>Create a User Interface / Frontend</w:t>
+      </w:r>
+      <w:bookmarkEnd w:id="1807798435"/>
+    </w:p>
+    <w:p>
+      <w:pPr>
+        <w:pStyle w:val="Heading2"/>
+        <w:rPr>
+          <w:sz w:val="28"/>
+          <w:szCs w:val="28"/>
+        </w:rPr>
+      </w:pPr>
+      <w:bookmarkStart w:name="_Toc2066029338" w:id="141563186"/>
+      <w:r>
+        <w:rPr/>
+        <w:t>Developed the frontend using React</w:t>
+      </w:r>
+      <w:bookmarkEnd w:id="141563186"/>
+    </w:p>
+    <w:p>
+      <w:pPr>
+        <w:pStyle w:val="Normal"/>
+      </w:pPr>
+      <w:r>
+        <w:drawing>
+          <wp:inline wp14:editId="3814161A" wp14:anchorId="5AB4B8B0">
+            <wp:extent cx="5943600" cy="3171825"/>
+            <wp:effectExtent l="0" t="0" r="0" b="0"/>
+            <wp:docPr id="1064570337" name="" title=""/>
+            <wp:cNvGraphicFramePr>
+              <a:graphicFrameLocks noChangeAspect="1"/>
+            </wp:cNvGraphicFramePr>
+            <a:graphic>
+              <a:graphicData uri="http://schemas.openxmlformats.org/drawingml/2006/picture">
+                <pic:pic>
+                  <pic:nvPicPr>
+                    <pic:cNvPr id="0" name=""/>
+                    <pic:cNvPicPr/>
+                  </pic:nvPicPr>
+                  <pic:blipFill>
+                    <a:blip r:embed="R7ea01b68980a4cd1">
+                      <a:extLst>
+                        <a:ext xmlns:a="http://schemas.openxmlformats.org/drawingml/2006/main" uri="{28A0092B-C50C-407E-A947-70E740481C1C}">
+                          <a14:useLocalDpi val="0"/>
+                        </a:ext>
+                      </a:extLst>
+                    </a:blip>
+                    <a:stretch>
+                      <a:fillRect/>
+                    </a:stretch>
+                  </pic:blipFill>
+                  <pic:spPr>
+                    <a:xfrm>
+                      <a:off x="0" y="0"/>
+                      <a:ext cx="5943600" cy="3171825"/>
+                    </a:xfrm>
+                    <a:prstGeom prst="rect">
+                      <a:avLst/>
+                    </a:prstGeom>
+                  </pic:spPr>
+                </pic:pic>
+              </a:graphicData>
+            </a:graphic>
+          </wp:inline>
+        </w:drawing>
       </w:r>
     </w:p>
     <w:p>
       <w:pPr>
         <w:pStyle w:val="Normal"/>
       </w:pPr>
+      <w:r>
+        <w:drawing>
+          <wp:inline wp14:editId="473C783B" wp14:anchorId="43554E41">
+            <wp:extent cx="5943600" cy="3219450"/>
+            <wp:effectExtent l="0" t="0" r="0" b="0"/>
+            <wp:docPr id="264623318" name="" title=""/>
+            <wp:cNvGraphicFramePr>
+              <a:graphicFrameLocks noChangeAspect="1"/>
+            </wp:cNvGraphicFramePr>
+            <a:graphic>
+              <a:graphicData uri="http://schemas.openxmlformats.org/drawingml/2006/picture">
+                <pic:pic>
+                  <pic:nvPicPr>
+                    <pic:cNvPr id="0" name=""/>
+                    <pic:cNvPicPr/>
+                  </pic:nvPicPr>
+                  <pic:blipFill>
+                    <a:blip r:embed="R5619ff3fd1324ad4">
+                      <a:extLst xmlns:a="http://schemas.openxmlformats.org/drawingml/2006/main">
+                        <a:ext xmlns:a="http://schemas.openxmlformats.org/drawingml/2006/main" uri="{28A0092B-C50C-407E-A947-70E740481C1C}">
+                          <a14:useLocalDpi xmlns:a14="http://schemas.microsoft.com/office/drawing/2010/main" val="0"/>
+                        </a:ext>
+                      </a:extLst>
+                    </a:blip>
+                    <a:stretch>
+                      <a:fillRect/>
+                    </a:stretch>
+                  </pic:blipFill>
+                  <pic:spPr>
+                    <a:xfrm rot="0" flipH="0" flipV="0">
+                      <a:off x="0" y="0"/>
+                      <a:ext cx="5943600" cy="3219450"/>
+                    </a:xfrm>
+                    <a:prstGeom prst="rect">
+                      <a:avLst/>
+                    </a:prstGeom>
+                  </pic:spPr>
+                </pic:pic>
+              </a:graphicData>
+            </a:graphic>
+          </wp:inline>
+        </w:drawing>
+      </w:r>
+      <w:r>
+        <w:drawing>
+          <wp:inline wp14:editId="2C3574AF" wp14:anchorId="6D640FEB">
+            <wp:extent cx="5943600" cy="3219450"/>
+            <wp:effectExtent l="0" t="0" r="0" b="0"/>
+            <wp:docPr id="298052599" name="" title=""/>
+            <wp:cNvGraphicFramePr>
+              <a:graphicFrameLocks noChangeAspect="1"/>
+            </wp:cNvGraphicFramePr>
+            <a:graphic>
+              <a:graphicData uri="http://schemas.openxmlformats.org/drawingml/2006/picture">
+                <pic:pic>
+                  <pic:nvPicPr>
+                    <pic:cNvPr id="0" name=""/>
+                    <pic:cNvPicPr/>
+                  </pic:nvPicPr>
+                  <pic:blipFill>
+                    <a:blip r:embed="R23cb4df07082454a">
+                      <a:extLst xmlns:a="http://schemas.openxmlformats.org/drawingml/2006/main">
+                        <a:ext xmlns:a="http://schemas.openxmlformats.org/drawingml/2006/main" uri="{28A0092B-C50C-407E-A947-70E740481C1C}">
+                          <a14:useLocalDpi xmlns:a14="http://schemas.microsoft.com/office/drawing/2010/main" val="0"/>
+                        </a:ext>
+                      </a:extLst>
+                    </a:blip>
+                    <a:stretch>
+                      <a:fillRect/>
+                    </a:stretch>
+                  </pic:blipFill>
+                  <pic:spPr>
+                    <a:xfrm rot="0" flipH="0" flipV="0">
+                      <a:off x="0" y="0"/>
+                      <a:ext cx="5943600" cy="3219450"/>
+                    </a:xfrm>
+                    <a:prstGeom prst="rect">
+                      <a:avLst/>
+                    </a:prstGeom>
+                  </pic:spPr>
+                </pic:pic>
+              </a:graphicData>
+            </a:graphic>
+          </wp:inline>
+        </w:drawing>
+      </w:r>
+    </w:p>
+    <w:p>
+      <w:pPr>
+        <w:pStyle w:val="Heading2"/>
+      </w:pPr>
+      <w:bookmarkStart w:name="_Toc734900145" w:id="506029435"/>
+      <w:r>
+        <w:rPr/>
+        <w:t>Created forms for data entry and update operations that interface with the backend API</w:t>
+      </w:r>
+      <w:bookmarkEnd w:id="506029435"/>
+    </w:p>
+    <w:p>
+      <w:pPr>
+        <w:pStyle w:val="Normal"/>
+        <w:rPr>
+          <w:rStyle w:val="Hyperlink"/>
+        </w:rPr>
+      </w:pPr>
+      <w:hyperlink r:id="R03cc4233bf4b4d47">
+        <w:r>
+          <w:rPr>
+            <w:rStyle w:val="Hyperlink"/>
+          </w:rPr>
+          <w:t>https://bootcamp-y8br.onrender.com</w:t>
+        </w:r>
+      </w:hyperlink>
+    </w:p>
+    <w:p>
+      <w:pPr>
+        <w:pStyle w:val="Normal"/>
+      </w:pPr>
+      <w:r>
+        <w:drawing>
+          <wp:inline wp14:editId="20D1F4B5" wp14:anchorId="2DDE4A82">
+            <wp:extent cx="5943600" cy="3219450"/>
+            <wp:effectExtent l="0" t="0" r="0" b="0"/>
+            <wp:docPr id="1306100480" name="" title=""/>
+            <wp:cNvGraphicFramePr>
+              <a:graphicFrameLocks noChangeAspect="1"/>
+            </wp:cNvGraphicFramePr>
+            <a:graphic>
+              <a:graphicData uri="http://schemas.openxmlformats.org/drawingml/2006/picture">
+                <pic:pic>
+                  <pic:nvPicPr>
+                    <pic:cNvPr id="0" name=""/>
+                    <pic:cNvPicPr/>
+                  </pic:nvPicPr>
+                  <pic:blipFill>
+                    <a:blip r:embed="R5d6ea5a1847940fc">
+                      <a:extLst xmlns:a="http://schemas.openxmlformats.org/drawingml/2006/main">
+                        <a:ext xmlns:a="http://schemas.openxmlformats.org/drawingml/2006/main" uri="{28A0092B-C50C-407E-A947-70E740481C1C}">
+                          <a14:useLocalDpi xmlns:a14="http://schemas.microsoft.com/office/drawing/2010/main" val="0"/>
+                        </a:ext>
+                      </a:extLst>
+                    </a:blip>
+                    <a:stretch>
+                      <a:fillRect/>
+                    </a:stretch>
+                  </pic:blipFill>
+                  <pic:spPr>
+                    <a:xfrm rot="0" flipH="0" flipV="0">
+                      <a:off x="0" y="0"/>
+                      <a:ext cx="5943600" cy="3219450"/>
+                    </a:xfrm>
+                    <a:prstGeom prst="rect">
+                      <a:avLst/>
+                    </a:prstGeom>
+                  </pic:spPr>
+                </pic:pic>
+              </a:graphicData>
+            </a:graphic>
+          </wp:inline>
+        </w:drawing>
+      </w:r>
+      <w:r>
+        <w:drawing>
+          <wp:inline wp14:editId="33456ADD" wp14:anchorId="5886DA67">
+            <wp:extent cx="5943600" cy="3219450"/>
+            <wp:effectExtent l="0" t="0" r="0" b="0"/>
+            <wp:docPr id="1001571768" name="" title=""/>
+            <wp:cNvGraphicFramePr>
+              <a:graphicFrameLocks noChangeAspect="1"/>
+            </wp:cNvGraphicFramePr>
+            <a:graphic>
+              <a:graphicData uri="http://schemas.openxmlformats.org/drawingml/2006/picture">
+                <pic:pic>
+                  <pic:nvPicPr>
+                    <pic:cNvPr id="0" name=""/>
+                    <pic:cNvPicPr/>
+                  </pic:nvPicPr>
+                  <pic:blipFill>
+                    <a:blip r:embed="R65e0b5fa42fc4245">
+                      <a:extLst>
+                        <a:ext xmlns:a="http://schemas.openxmlformats.org/drawingml/2006/main" uri="{28A0092B-C50C-407E-A947-70E740481C1C}">
+                          <a14:useLocalDpi val="0"/>
+                        </a:ext>
+                      </a:extLst>
+                    </a:blip>
+                    <a:stretch>
+                      <a:fillRect/>
+                    </a:stretch>
+                  </pic:blipFill>
+                  <pic:spPr>
+                    <a:xfrm>
+                      <a:off x="0" y="0"/>
+                      <a:ext cx="5943600" cy="3219450"/>
+                    </a:xfrm>
+                    <a:prstGeom prst="rect">
+                      <a:avLst/>
+                    </a:prstGeom>
+                  </pic:spPr>
+                </pic:pic>
+              </a:graphicData>
+            </a:graphic>
+          </wp:inline>
+        </w:drawing>
+      </w:r>
+      <w:r>
+        <w:drawing>
+          <wp:inline wp14:editId="23CAE8AD" wp14:anchorId="52CC07E0">
+            <wp:extent cx="5943600" cy="3219450"/>
+            <wp:effectExtent l="0" t="0" r="0" b="0"/>
+            <wp:docPr id="1501898487" name="" title=""/>
+            <wp:cNvGraphicFramePr>
+              <a:graphicFrameLocks noChangeAspect="1"/>
+            </wp:cNvGraphicFramePr>
+            <a:graphic>
+              <a:graphicData uri="http://schemas.openxmlformats.org/drawingml/2006/picture">
+                <pic:pic>
+                  <pic:nvPicPr>
+                    <pic:cNvPr id="0" name=""/>
+                    <pic:cNvPicPr/>
+                  </pic:nvPicPr>
+                  <pic:blipFill>
+                    <a:blip r:embed="R966a2f234f384ffc">
+                      <a:extLst>
+                        <a:ext xmlns:a="http://schemas.openxmlformats.org/drawingml/2006/main" uri="{28A0092B-C50C-407E-A947-70E740481C1C}">
+                          <a14:useLocalDpi val="0"/>
+                        </a:ext>
+                      </a:extLst>
+                    </a:blip>
+                    <a:stretch>
+                      <a:fillRect/>
+                    </a:stretch>
+                  </pic:blipFill>
+                  <pic:spPr>
+                    <a:xfrm>
+                      <a:off x="0" y="0"/>
+                      <a:ext cx="5943600" cy="3219450"/>
+                    </a:xfrm>
+                    <a:prstGeom prst="rect">
+                      <a:avLst/>
+                    </a:prstGeom>
+                  </pic:spPr>
+                </pic:pic>
+              </a:graphicData>
+            </a:graphic>
+          </wp:inline>
+        </w:drawing>
+      </w:r>
+    </w:p>
+    <w:p>
+      <w:pPr>
+        <w:pStyle w:val="Normal"/>
+      </w:pPr>
+      <w:r>
+        <w:drawing>
+          <wp:inline wp14:editId="349AB3F4" wp14:anchorId="27142C37">
+            <wp:extent cx="5943600" cy="3219450"/>
+            <wp:effectExtent l="0" t="0" r="0" b="0"/>
+            <wp:docPr id="1903531686" name="" title=""/>
+            <wp:cNvGraphicFramePr>
+              <a:graphicFrameLocks noChangeAspect="1"/>
+            </wp:cNvGraphicFramePr>
+            <a:graphic>
+              <a:graphicData uri="http://schemas.openxmlformats.org/drawingml/2006/picture">
+                <pic:pic>
+                  <pic:nvPicPr>
+                    <pic:cNvPr id="0" name=""/>
+                    <pic:cNvPicPr/>
+                  </pic:nvPicPr>
+                  <pic:blipFill>
+                    <a:blip r:embed="R23f12ef6371f4175">
+                      <a:extLst>
+                        <a:ext xmlns:a="http://schemas.openxmlformats.org/drawingml/2006/main" uri="{28A0092B-C50C-407E-A947-70E740481C1C}">
+                          <a14:useLocalDpi val="0"/>
+                        </a:ext>
+                      </a:extLst>
+                    </a:blip>
+                    <a:stretch>
+                      <a:fillRect/>
+                    </a:stretch>
+                  </pic:blipFill>
+                  <pic:spPr>
+                    <a:xfrm>
+                      <a:off x="0" y="0"/>
+                      <a:ext cx="5943600" cy="3219450"/>
+                    </a:xfrm>
+                    <a:prstGeom prst="rect">
+                      <a:avLst/>
+                    </a:prstGeom>
+                  </pic:spPr>
+                </pic:pic>
+              </a:graphicData>
+            </a:graphic>
+          </wp:inline>
+        </w:drawing>
+      </w:r>
+      <w:r>
+        <w:drawing>
+          <wp:inline wp14:editId="29DD0646" wp14:anchorId="4998D696">
+            <wp:extent cx="5943600" cy="3219450"/>
+            <wp:effectExtent l="0" t="0" r="0" b="0"/>
+            <wp:docPr id="438949215" name="" title=""/>
+            <wp:cNvGraphicFramePr>
+              <a:graphicFrameLocks noChangeAspect="1"/>
+            </wp:cNvGraphicFramePr>
+            <a:graphic>
+              <a:graphicData uri="http://schemas.openxmlformats.org/drawingml/2006/picture">
+                <pic:pic>
+                  <pic:nvPicPr>
+                    <pic:cNvPr id="0" name=""/>
+                    <pic:cNvPicPr/>
+                  </pic:nvPicPr>
+                  <pic:blipFill>
+                    <a:blip r:embed="Rc8268a31bba34013">
+                      <a:extLst>
+                        <a:ext xmlns:a="http://schemas.openxmlformats.org/drawingml/2006/main" uri="{28A0092B-C50C-407E-A947-70E740481C1C}">
+                          <a14:useLocalDpi val="0"/>
+                        </a:ext>
+                      </a:extLst>
+                    </a:blip>
+                    <a:stretch>
+                      <a:fillRect/>
+                    </a:stretch>
+                  </pic:blipFill>
+                  <pic:spPr>
+                    <a:xfrm>
+                      <a:off x="0" y="0"/>
+                      <a:ext cx="5943600" cy="3219450"/>
+                    </a:xfrm>
+                    <a:prstGeom prst="rect">
+                      <a:avLst/>
+                    </a:prstGeom>
+                  </pic:spPr>
+                </pic:pic>
+              </a:graphicData>
+            </a:graphic>
+          </wp:inline>
+        </w:drawing>
+      </w:r>
+      <w:r>
+        <w:drawing>
+          <wp:inline wp14:editId="00A2FC0F" wp14:anchorId="1BA7B761">
+            <wp:extent cx="5943600" cy="3219450"/>
+            <wp:effectExtent l="0" t="0" r="0" b="0"/>
+            <wp:docPr id="131777930" name="" title=""/>
+            <wp:cNvGraphicFramePr>
+              <a:graphicFrameLocks noChangeAspect="1"/>
+            </wp:cNvGraphicFramePr>
+            <a:graphic>
+              <a:graphicData uri="http://schemas.openxmlformats.org/drawingml/2006/picture">
+                <pic:pic>
+                  <pic:nvPicPr>
+                    <pic:cNvPr id="0" name=""/>
+                    <pic:cNvPicPr/>
+                  </pic:nvPicPr>
+                  <pic:blipFill>
+                    <a:blip r:embed="R52309b23680741e3">
+                      <a:extLst>
+                        <a:ext xmlns:a="http://schemas.openxmlformats.org/drawingml/2006/main" uri="{28A0092B-C50C-407E-A947-70E740481C1C}">
+                          <a14:useLocalDpi val="0"/>
+                        </a:ext>
+                      </a:extLst>
+                    </a:blip>
+                    <a:stretch>
+                      <a:fillRect/>
+                    </a:stretch>
+                  </pic:blipFill>
+                  <pic:spPr>
+                    <a:xfrm>
+                      <a:off x="0" y="0"/>
+                      <a:ext cx="5943600" cy="3219450"/>
+                    </a:xfrm>
+                    <a:prstGeom prst="rect">
+                      <a:avLst/>
+                    </a:prstGeom>
+                  </pic:spPr>
+                </pic:pic>
+              </a:graphicData>
+            </a:graphic>
+          </wp:inline>
+        </w:drawing>
+      </w:r>
+      <w:r>
+        <w:drawing>
+          <wp:inline wp14:editId="7B131F5D" wp14:anchorId="77029347">
+            <wp:extent cx="5943600" cy="3219450"/>
+            <wp:effectExtent l="0" t="0" r="0" b="0"/>
+            <wp:docPr id="1532671865" name="" title=""/>
+            <wp:cNvGraphicFramePr>
+              <a:graphicFrameLocks noChangeAspect="1"/>
+            </wp:cNvGraphicFramePr>
+            <a:graphic>
+              <a:graphicData uri="http://schemas.openxmlformats.org/drawingml/2006/picture">
+                <pic:pic>
+                  <pic:nvPicPr>
+                    <pic:cNvPr id="0" name=""/>
+                    <pic:cNvPicPr/>
+                  </pic:nvPicPr>
+                  <pic:blipFill>
+                    <a:blip r:embed="Re185dbe323b645a9">
+                      <a:extLst>
+                        <a:ext xmlns:a="http://schemas.openxmlformats.org/drawingml/2006/main" uri="{28A0092B-C50C-407E-A947-70E740481C1C}">
+                          <a14:useLocalDpi val="0"/>
+                        </a:ext>
+                      </a:extLst>
+                    </a:blip>
+                    <a:stretch>
+                      <a:fillRect/>
+                    </a:stretch>
+                  </pic:blipFill>
+                  <pic:spPr>
+                    <a:xfrm>
+                      <a:off x="0" y="0"/>
+                      <a:ext cx="5943600" cy="3219450"/>
+                    </a:xfrm>
+                    <a:prstGeom prst="rect">
+                      <a:avLst/>
+                    </a:prstGeom>
+                  </pic:spPr>
+                </pic:pic>
+              </a:graphicData>
+            </a:graphic>
+          </wp:inline>
+        </w:drawing>
+      </w:r>
+      <w:r>
+        <w:drawing>
+          <wp:inline wp14:editId="537F8FC2" wp14:anchorId="54DDBC02">
+            <wp:extent cx="5943600" cy="3219450"/>
+            <wp:effectExtent l="0" t="0" r="0" b="0"/>
+            <wp:docPr id="204292888" name="" title=""/>
+            <wp:cNvGraphicFramePr>
+              <a:graphicFrameLocks noChangeAspect="1"/>
+            </wp:cNvGraphicFramePr>
+            <a:graphic>
+              <a:graphicData uri="http://schemas.openxmlformats.org/drawingml/2006/picture">
+                <pic:pic>
+                  <pic:nvPicPr>
+                    <pic:cNvPr id="0" name=""/>
+                    <pic:cNvPicPr/>
+                  </pic:nvPicPr>
+                  <pic:blipFill>
+                    <a:blip r:embed="R6bb2382c38c34644">
+                      <a:extLst>
+                        <a:ext xmlns:a="http://schemas.openxmlformats.org/drawingml/2006/main" uri="{28A0092B-C50C-407E-A947-70E740481C1C}">
+                          <a14:useLocalDpi val="0"/>
+                        </a:ext>
+                      </a:extLst>
+                    </a:blip>
+                    <a:stretch>
+                      <a:fillRect/>
+                    </a:stretch>
+                  </pic:blipFill>
+                  <pic:spPr>
+                    <a:xfrm>
+                      <a:off x="0" y="0"/>
+                      <a:ext cx="5943600" cy="3219450"/>
+                    </a:xfrm>
+                    <a:prstGeom prst="rect">
+                      <a:avLst/>
+                    </a:prstGeom>
+                  </pic:spPr>
+                </pic:pic>
+              </a:graphicData>
+            </a:graphic>
+          </wp:inline>
+        </w:drawing>
+      </w:r>
+      <w:r>
+        <w:drawing>
+          <wp:inline wp14:editId="3991916F" wp14:anchorId="7F495B74">
+            <wp:extent cx="5943600" cy="3219450"/>
+            <wp:effectExtent l="0" t="0" r="0" b="0"/>
+            <wp:docPr id="473368353" name="" title=""/>
+            <wp:cNvGraphicFramePr>
+              <a:graphicFrameLocks noChangeAspect="1"/>
+            </wp:cNvGraphicFramePr>
+            <a:graphic>
+              <a:graphicData uri="http://schemas.openxmlformats.org/drawingml/2006/picture">
+                <pic:pic>
+                  <pic:nvPicPr>
+                    <pic:cNvPr id="0" name=""/>
+                    <pic:cNvPicPr/>
+                  </pic:nvPicPr>
+                  <pic:blipFill>
+                    <a:blip r:embed="Rbe018930812b483c">
+                      <a:extLst>
+                        <a:ext xmlns:a="http://schemas.openxmlformats.org/drawingml/2006/main" uri="{28A0092B-C50C-407E-A947-70E740481C1C}">
+                          <a14:useLocalDpi val="0"/>
+                        </a:ext>
+                      </a:extLst>
+                    </a:blip>
+                    <a:stretch>
+                      <a:fillRect/>
+                    </a:stretch>
+                  </pic:blipFill>
+                  <pic:spPr>
+                    <a:xfrm>
+                      <a:off x="0" y="0"/>
+                      <a:ext cx="5943600" cy="3219450"/>
+                    </a:xfrm>
+                    <a:prstGeom prst="rect">
+                      <a:avLst/>
+                    </a:prstGeom>
+                  </pic:spPr>
+                </pic:pic>
+              </a:graphicData>
+            </a:graphic>
+          </wp:inline>
+        </w:drawing>
+      </w:r>
+    </w:p>
+    <w:p>
+      <w:pPr>
+        <w:pStyle w:val="Heading2"/>
+      </w:pPr>
+      <w:bookmarkStart w:name="_Toc205907316" w:id="1305682367"/>
+      <w:r>
+        <w:rPr/>
+        <w:t xml:space="preserve">Deployed the frontend in </w:t>
+      </w:r>
+      <w:r>
+        <w:rPr/>
+        <w:t>vercel</w:t>
+      </w:r>
+      <w:bookmarkEnd w:id="1305682367"/>
+    </w:p>
+    <w:p>
+      <w:pPr>
+        <w:pStyle w:val="Normal"/>
+        <w:rPr>
+          <w:rStyle w:val="Hyperlink"/>
+        </w:rPr>
+      </w:pPr>
+      <w:hyperlink r:id="R44fd527c565847c7">
+        <w:r>
+          <w:rPr>
+            <w:rStyle w:val="Hyperlink"/>
+          </w:rPr>
+          <w:t>https://securelifeinsurance.vercel.app/</w:t>
+        </w:r>
+      </w:hyperlink>
     </w:p>
     <w:sectPr>
       <w:pgSz w:w="12240" w:h="15840" w:orient="portrait"/>
@@ -793,38 +1541,37 @@
       <w:spacing w:after="160" w:line="279" w:lineRule="auto"/>
     </w:pPr>
   </w:style>
-  <w:style w:type="character" w:styleId="Heading2Char" w:customStyle="1">
+  <w:style w:type="character" w:styleId="Heading2Char" w:customStyle="true">
+    <w:uiPriority w:val="9"/>
     <w:name w:val="Heading 2 Char"/>
-    <w:basedOn w:val="DefaultParagraphFont"/>
+    <w:basedOn w:val="Normal"/>
     <w:link w:val="Heading2"/>
+    <w:rsid w:val="04C3D588"/>
+    <w:rPr>
+      <w:rFonts w:ascii="Aptos" w:hAnsi="Aptos" w:eastAsia="" w:cs="" w:asciiTheme="minorAscii" w:hAnsiTheme="minorAscii" w:eastAsiaTheme="minorEastAsia" w:cstheme="minorBidi"/>
+      <w:sz w:val="28"/>
+      <w:szCs w:val="28"/>
+      <w:lang w:val="en-US" w:eastAsia="ja-JP" w:bidi="ar-SA"/>
+    </w:rPr>
+  </w:style>
+  <w:style w:type="paragraph" w:styleId="Heading2">
     <w:uiPriority w:val="9"/>
-    <w:rPr>
-      <w:rFonts w:asciiTheme="majorHAnsi" w:hAnsiTheme="majorHAnsi" w:eastAsiaTheme="majorEastAsia" w:cstheme="majorBidi"/>
-      <w:color w:val="0F4761" w:themeColor="accent1" w:themeShade="BF"/>
-      <w:sz w:val="32"/>
-      <w:szCs w:val="32"/>
-    </w:rPr>
-  </w:style>
-  <w:style w:type="paragraph" w:styleId="Heading2">
     <w:name w:val="heading 2"/>
     <w:basedOn w:val="Normal"/>
     <w:next w:val="Normal"/>
+    <w:unhideWhenUsed/>
     <w:link w:val="Heading2Char"/>
-    <w:uiPriority w:val="9"/>
-    <w:unhideWhenUsed/>
     <w:qFormat/>
+    <w:rsid w:val="04C3D588"/>
+    <w:rPr>
+      <w:rFonts w:ascii="Aptos" w:hAnsi="Aptos" w:eastAsia="" w:cs="" w:asciiTheme="minorAscii" w:hAnsiTheme="minorAscii" w:eastAsiaTheme="minorEastAsia" w:cstheme="minorBidi"/>
+      <w:sz w:val="28"/>
+      <w:szCs w:val="28"/>
+      <w:lang w:val="en-US" w:eastAsia="ja-JP" w:bidi="ar-SA"/>
+    </w:rPr>
     <w:pPr>
-      <w:keepNext/>
-      <w:keepLines/>
-      <w:spacing w:before="160" w:after="80"/>
-      <w:outlineLvl w:val="1"/>
+      <w:spacing w:after="160" w:line="279" w:lineRule="auto"/>
     </w:pPr>
-    <w:rPr>
-      <w:rFonts w:asciiTheme="majorHAnsi" w:hAnsiTheme="majorHAnsi" w:eastAsiaTheme="majorEastAsia" w:cstheme="majorBidi"/>
-      <w:color w:val="0F4761" w:themeColor="accent1" w:themeShade="BF"/>
-      <w:sz w:val="32"/>
-      <w:szCs w:val="32"/>
-    </w:rPr>
   </w:style>
   <w:style w:type="character" w:styleId="Heading3Char" w:customStyle="1">
     <w:name w:val="Heading 3 Char"/>
@@ -1194,6 +1941,39 @@
       <w:color w:val="0F4761" w:themeColor="accent1" w:themeShade="BF"/>
       <w:spacing w:val="5"/>
     </w:rPr>
+  </w:style>
+  <w:style xmlns:w14="http://schemas.microsoft.com/office/word/2010/wordml" xmlns:mc="http://schemas.openxmlformats.org/markup-compatibility/2006" xmlns:w="http://schemas.openxmlformats.org/wordprocessingml/2006/main" w:type="character" w:styleId="Hyperlink" mc:Ignorable="w14">
+    <w:name xmlns:w="http://schemas.openxmlformats.org/wordprocessingml/2006/main" w:val="Hyperlink"/>
+    <w:basedOn xmlns:w="http://schemas.openxmlformats.org/wordprocessingml/2006/main" w:val="DefaultParagraphFont"/>
+    <w:uiPriority xmlns:w="http://schemas.openxmlformats.org/wordprocessingml/2006/main" w:val="99"/>
+    <w:unhideWhenUsed xmlns:w="http://schemas.openxmlformats.org/wordprocessingml/2006/main"/>
+    <w:rPr xmlns:w="http://schemas.openxmlformats.org/wordprocessingml/2006/main">
+      <w:color w:val="0563C1" w:themeColor="hyperlink"/>
+      <w:u w:val="single"/>
+    </w:rPr>
+  </w:style>
+  <w:style xmlns:w14="http://schemas.microsoft.com/office/word/2010/wordml" xmlns:mc="http://schemas.openxmlformats.org/markup-compatibility/2006" xmlns:w="http://schemas.openxmlformats.org/wordprocessingml/2006/main" w:type="paragraph" w:styleId="TOC1" mc:Ignorable="w14">
+    <w:name xmlns:w="http://schemas.openxmlformats.org/wordprocessingml/2006/main" w:val="toc 1"/>
+    <w:basedOn xmlns:w="http://schemas.openxmlformats.org/wordprocessingml/2006/main" w:val="Normal"/>
+    <w:next xmlns:w="http://schemas.openxmlformats.org/wordprocessingml/2006/main" w:val="Normal"/>
+    <w:autoRedefine xmlns:w="http://schemas.openxmlformats.org/wordprocessingml/2006/main"/>
+    <w:uiPriority xmlns:w="http://schemas.openxmlformats.org/wordprocessingml/2006/main" w:val="39"/>
+    <w:unhideWhenUsed xmlns:w="http://schemas.openxmlformats.org/wordprocessingml/2006/main"/>
+    <w:pPr xmlns:w="http://schemas.openxmlformats.org/wordprocessingml/2006/main">
+      <w:spacing xmlns:w="http://schemas.openxmlformats.org/wordprocessingml/2006/main" w:after="100"/>
+    </w:pPr>
+  </w:style>
+  <w:style xmlns:w14="http://schemas.microsoft.com/office/word/2010/wordml" xmlns:mc="http://schemas.openxmlformats.org/markup-compatibility/2006" xmlns:w="http://schemas.openxmlformats.org/wordprocessingml/2006/main" w:type="paragraph" w:styleId="TOC2" mc:Ignorable="w14">
+    <w:name xmlns:w="http://schemas.openxmlformats.org/wordprocessingml/2006/main" w:val="toc 2"/>
+    <w:basedOn xmlns:w="http://schemas.openxmlformats.org/wordprocessingml/2006/main" w:val="Normal"/>
+    <w:next xmlns:w="http://schemas.openxmlformats.org/wordprocessingml/2006/main" w:val="Normal"/>
+    <w:autoRedefine xmlns:w="http://schemas.openxmlformats.org/wordprocessingml/2006/main"/>
+    <w:uiPriority xmlns:w="http://schemas.openxmlformats.org/wordprocessingml/2006/main" w:val="39"/>
+    <w:unhideWhenUsed xmlns:w="http://schemas.openxmlformats.org/wordprocessingml/2006/main"/>
+    <w:pPr xmlns:w="http://schemas.openxmlformats.org/wordprocessingml/2006/main">
+      <w:spacing xmlns:w="http://schemas.openxmlformats.org/wordprocessingml/2006/main" w:after="100"/>
+      <w:ind xmlns:w="http://schemas.openxmlformats.org/wordprocessingml/2006/main" w:left="220"/>
+    </w:pPr>
   </w:style>
 </w:styles>
 </file>

</xml_diff>